<commit_message>
Update SketchUp download link
</commit_message>
<xml_diff>
--- a/doc/ReleaseNotes/OpenStudio_Release_Notes_2_5_0_20170330.docx
+++ b/doc/ReleaseNotes/OpenStudio_Release_Notes_2_5_0_20170330.docx
@@ -326,17 +326,22 @@
       <w:r>
         <w:t xml:space="preserve">The OpenStudio SketchUp Plug-in requires </w:t>
       </w:r>
-      <w:r>
-        <w:t>Sketc</w:t>
-      </w:r>
+      <w:hyperlink r:id="rId11" w:history="1">
+        <w:r>
+          <w:rPr>
+            <w:rStyle w:val="Hyperlink"/>
+          </w:rPr>
+          <w:t>SketchUp 201</w:t>
+        </w:r>
+        <w:r>
+          <w:rPr>
+            <w:rStyle w:val="Hyperlink"/>
+          </w:rPr>
+          <w:t>7</w:t>
+        </w:r>
+      </w:hyperlink>
       <w:bookmarkStart w:id="0" w:name="_GoBack"/>
       <w:bookmarkEnd w:id="0"/>
-      <w:r>
-        <w:t>hUp 201</w:t>
-      </w:r>
-      <w:r>
-        <w:t>7</w:t>
-      </w:r>
       <w:r>
         <w:t xml:space="preserve"> (not available for Linux). The OpenStudio SketchUp Plug-in</w:t>
       </w:r>
@@ -362,7 +367,7 @@
       <w:r>
         <w:t xml:space="preserve">Download and install </w:t>
       </w:r>
-      <w:hyperlink r:id="rId11" w:history="1">
+      <w:hyperlink r:id="rId12" w:history="1">
         <w:r>
           <w:rPr>
             <w:rStyle w:val="Hyperlink"/>
@@ -386,7 +391,7 @@
       <w:r>
         <w:t xml:space="preserve">Setup a Building Component Library (BCL) account to access online building components and measures. </w:t>
       </w:r>
-      <w:hyperlink r:id="rId12" w:history="1">
+      <w:hyperlink r:id="rId13" w:history="1">
         <w:r>
           <w:rPr>
             <w:rStyle w:val="Hyperlink"/>
@@ -407,7 +412,7 @@
       <w:r>
         <w:t xml:space="preserve">For help with common installation problems please visit, </w:t>
       </w:r>
-      <w:hyperlink r:id="rId13" w:history="1">
+      <w:hyperlink r:id="rId14" w:history="1">
         <w:r>
           <w:rPr>
             <w:rStyle w:val="Hyperlink"/>
@@ -494,10 +499,7 @@
     </w:p>
     <w:p>
       <w:r>
-        <w:t xml:space="preserve">OpenStudio Server has been updated addressing several issues with simulations not completing or running </w:t>
-      </w:r>
-      <w:r>
-        <w:t>indefinitely.</w:t>
+        <w:t>OpenStudio Server has been updated addressing several issues with simulations not completing or running indefinitely.</w:t>
       </w:r>
     </w:p>
     <w:p>
@@ -6540,6 +6542,18 @@
       <w:bCs/>
     </w:rPr>
   </w:style>
+  <w:style w:type="character" w:styleId="UnresolvedMention">
+    <w:name w:val="Unresolved Mention"/>
+    <w:basedOn w:val="DefaultParagraphFont"/>
+    <w:uiPriority w:val="99"/>
+    <w:semiHidden/>
+    <w:unhideWhenUsed/>
+    <w:rsid w:val="007A1318"/>
+    <w:rPr>
+      <w:color w:val="808080"/>
+      <w:shd w:val="clear" w:color="auto" w:fill="E6E6E6"/>
+    </w:rPr>
+  </w:style>
 </w:styles>
 </file>
 
@@ -6809,7 +6823,7 @@
 </file>
 
 <file path=customXml/itemProps1.xml><?xml version="1.0" encoding="utf-8"?>
-<ds:datastoreItem xmlns:ds="http://schemas.openxmlformats.org/officeDocument/2006/customXml" ds:itemID="{37E3672D-BCDF-4BF1-98B4-A6641AB10614}">
+<ds:datastoreItem xmlns:ds="http://schemas.openxmlformats.org/officeDocument/2006/customXml" ds:itemID="{7E9F01BA-615E-46D7-8F10-A3323A2C9D14}">
   <ds:schemaRefs>
     <ds:schemaRef ds:uri="http://schemas.openxmlformats.org/officeDocument/2006/bibliography"/>
   </ds:schemaRefs>

</xml_diff>